<commit_message>
Updated card ideas doc with notes
</commit_message>
<xml_diff>
--- a/PhysicalGame/card ideas .docx
+++ b/PhysicalGame/card ideas .docx
@@ -8328,7 +8328,7 @@
                                     </pic:cNvPicPr>
                                   </pic:nvPicPr>
                                   <pic:blipFill>
-                                    <a:blip r:embed="rId17" cstate="print">
+                                    <a:blip r:embed="rId30" cstate="print">
                                       <a:extLst>
                                         <a:ext uri="{28A0092B-C50C-407E-A947-70E740481C1C}">
                                           <a14:useLocalDpi xmlns:a14="http://schemas.microsoft.com/office/drawing/2010/main" val="0"/>
@@ -8653,7 +8653,7 @@
                                     </pic:cNvPicPr>
                                   </pic:nvPicPr>
                                   <pic:blipFill>
-                                    <a:blip r:embed="rId18" cstate="print">
+                                    <a:blip r:embed="rId31" cstate="print">
                                       <a:extLst>
                                         <a:ext uri="{28A0092B-C50C-407E-A947-70E740481C1C}">
                                           <a14:useLocalDpi xmlns:a14="http://schemas.microsoft.com/office/drawing/2010/main" val="0"/>
@@ -8893,21 +8893,66 @@
         <w:t xml:space="preserve"> and we can talk about them later. </w:t>
       </w:r>
     </w:p>
-    <w:p/>
     <w:p>
-      <w:r>
-        <w:t xml:space="preserve">A plant where if another player already has one in their garden you both show each other 1 card in your hand. </w:t>
+      <w:pPr>
+        <w:rPr>
+          <w:b/>
+          <w:bCs/>
+        </w:rPr>
+      </w:pPr>
+      <w:r>
+        <w:rPr>
+          <w:b/>
+          <w:bCs/>
+        </w:rPr>
+        <w:t>notes by Trey</w:t>
       </w:r>
     </w:p>
     <w:p>
       <w:r>
-        <w:t>A reap that give extra seeds if the number of plants in your garden is less than a certain number</w:t>
-      </w:r>
-      <w:r>
-        <w:t xml:space="preserve">. </w:t>
+        <w:t xml:space="preserve">A plant where if another player already has one in their garden you both show each other 1 card in your hand. </w:t>
       </w:r>
     </w:p>
     <w:p>
+      <w:pPr>
+        <w:rPr>
+          <w:b/>
+          <w:bCs/>
+        </w:rPr>
+      </w:pPr>
+      <w:r>
+        <w:rPr>
+          <w:b/>
+          <w:bCs/>
+        </w:rPr>
+        <w:t>I like this concept</w:t>
+      </w:r>
+      <w:r>
+        <w:rPr>
+          <w:b/>
+          <w:bCs/>
+        </w:rPr>
+        <w:t xml:space="preserve">, maybe we can expand it more to have a non-activated affect to show the entire hands between players with that card. </w:t>
+      </w:r>
+    </w:p>
+    <w:p>
+      <w:r>
+        <w:t>A reap that give extra seeds if the number of plants in your garden is less than a certain number</w:t>
+      </w:r>
+      <w:r>
+        <w:t xml:space="preserve">. </w:t>
+      </w:r>
+    </w:p>
+    <w:p>
+      <w:r>
+        <w:rPr>
+          <w:b/>
+          <w:bCs/>
+        </w:rPr>
+        <w:t>Absolutely 100% exactly what I want. This right here is perfect</w:t>
+      </w:r>
+    </w:p>
+    <w:p>
       <w:r>
         <w:t>(</w:t>
       </w:r>
@@ -8921,6 +8966,7 @@
         <w:t>etc.)</w:t>
       </w:r>
     </w:p>
+    <w:p/>
     <w:p>
       <w:r>
         <w:t xml:space="preserve">Card that let you swap one of your plants with somebody else’s. </w:t>
@@ -8949,75 +8995,280 @@
       <w:proofErr w:type="gramEnd"/>
     </w:p>
     <w:p>
-      <w:r>
-        <w:t xml:space="preserve"> </w:t>
-      </w:r>
-      <w:r>
-        <w:t xml:space="preserve">Seed shower is for player that like to invest pay a big cost that will eventually pay off. </w:t>
+      <w:pPr>
+        <w:rPr>
+          <w:b/>
+          <w:bCs/>
+        </w:rPr>
+      </w:pPr>
+      <w:r>
+        <w:rPr>
+          <w:b/>
+          <w:bCs/>
+        </w:rPr>
+        <w:t xml:space="preserve">This one is also perfect! If we </w:t>
+      </w:r>
+      <w:r>
+        <w:rPr>
+          <w:b/>
+          <w:bCs/>
+        </w:rPr>
+        <w:t>attach this effect to the plant itself (</w:t>
+      </w:r>
+      <w:proofErr w:type="gramStart"/>
+      <w:r>
+        <w:rPr>
+          <w:b/>
+          <w:bCs/>
+        </w:rPr>
+        <w:t>i.e.</w:t>
+      </w:r>
+      <w:proofErr w:type="gramEnd"/>
+      <w:r>
+        <w:rPr>
+          <w:b/>
+          <w:bCs/>
+        </w:rPr>
+        <w:t xml:space="preserve"> plant effect: swap this with another plant in a different garden)</w:t>
+      </w:r>
+      <w:r>
+        <w:rPr>
+          <w:b/>
+          <w:bCs/>
+        </w:rPr>
+        <w:t>, this could continually stack and create fun interactions. This one is FOR SURE going in</w:t>
       </w:r>
     </w:p>
     <w:p>
       <w:r>
-        <w:t>(The</w:t>
-      </w:r>
-      <w:r>
-        <w:t xml:space="preserve"> main thing is the cost need to be high that it is an investment and not a no brainer everybody must play this. But </w:t>
-      </w:r>
-      <w:r>
-        <w:t>also,</w:t>
-      </w:r>
-      <w:r>
-        <w:t xml:space="preserve"> not too high so that it is still usable if it </w:t>
-      </w:r>
-      <w:r>
-        <w:t>shows</w:t>
-      </w:r>
-      <w:r>
-        <w:t xml:space="preserve"> up later in the game. Have no idea what the estimate play time per game is</w:t>
-      </w:r>
-      <w:r>
-        <w:t>.)</w:t>
+        <w:t xml:space="preserve"> </w:t>
+      </w:r>
+      <w:r>
+        <w:t xml:space="preserve">Seed shower is for player that like to invest pay a big cost that will eventually pay off. </w:t>
       </w:r>
     </w:p>
     <w:p>
       <w:r>
-        <w:t>High-cost</w:t>
-      </w:r>
-      <w:r>
-        <w:t xml:space="preserve"> Plant that makes it so that if you use the harvest ability of a plant next to it that ability activates twice. (Since you specified that the </w:t>
-      </w:r>
-      <w:r>
-        <w:t xml:space="preserve">power </w:t>
-      </w:r>
-      <w:r>
-        <w:t xml:space="preserve">plant is in the middle it made me think you care about the </w:t>
-      </w:r>
-      <w:r>
-        <w:t>positioning</w:t>
-      </w:r>
-      <w:r>
-        <w:t xml:space="preserve"> of the </w:t>
-      </w:r>
-      <w:r>
-        <w:t>cards,</w:t>
-      </w:r>
-      <w:r>
-        <w:t xml:space="preserve"> so this card make you </w:t>
-      </w:r>
-      <w:proofErr w:type="gramStart"/>
-      <w:r>
-        <w:t>actually care</w:t>
-      </w:r>
-      <w:proofErr w:type="gramEnd"/>
-      <w:r>
-        <w:t xml:space="preserve"> about how you garden is positioned.</w:t>
-      </w:r>
-      <w:r>
-        <w:t>)</w:t>
+        <w:t>(The</w:t>
+      </w:r>
+      <w:r>
+        <w:t xml:space="preserve"> main thing is the cost need to be high that it is an investment and not a no brainer everybody must play this. But </w:t>
+      </w:r>
+      <w:r>
+        <w:t>also,</w:t>
+      </w:r>
+      <w:r>
+        <w:t xml:space="preserve"> not too high so that it is still usable if it </w:t>
+      </w:r>
+      <w:r>
+        <w:t>shows</w:t>
+      </w:r>
+      <w:r>
+        <w:t xml:space="preserve"> up later in the game. Have no idea what the estimate play time per game is</w:t>
+      </w:r>
+      <w:r>
+        <w:t>.)</w:t>
       </w:r>
     </w:p>
     <w:p>
-      <w:r>
+      <w:pPr>
+        <w:rPr>
+          <w:b/>
+          <w:bCs/>
+        </w:rPr>
+      </w:pPr>
+      <w:r>
+        <w:rPr>
+          <w:b/>
+          <w:bCs/>
+        </w:rPr>
+        <w:t>I’m interested in this idea. Slow growth into big payoff</w:t>
+      </w:r>
+      <w:r>
+        <w:rPr>
+          <w:b/>
+          <w:bCs/>
+        </w:rPr>
+        <w:t xml:space="preserve"> is very nice</w:t>
+      </w:r>
+      <w:r>
+        <w:rPr>
+          <w:b/>
+          <w:bCs/>
+        </w:rPr>
+        <w:t xml:space="preserve">. </w:t>
+      </w:r>
+    </w:p>
+    <w:p/>
+    <w:p>
+      <w:r>
+        <w:t>High-cost</w:t>
+      </w:r>
+      <w:r>
+        <w:t xml:space="preserve"> Plant that makes it so that if you use the harvest ability of a plant next to it that ability activates twice. (Since you specified that the </w:t>
+      </w:r>
+      <w:r>
+        <w:t xml:space="preserve">power </w:t>
+      </w:r>
+      <w:r>
+        <w:t xml:space="preserve">plant is in the middle it made me think you care about the </w:t>
+      </w:r>
+      <w:r>
+        <w:t>positioning</w:t>
+      </w:r>
+      <w:r>
+        <w:t xml:space="preserve"> of the </w:t>
+      </w:r>
+      <w:r>
+        <w:t>cards,</w:t>
+      </w:r>
+      <w:r>
+        <w:t xml:space="preserve"> so this card make you </w:t>
+      </w:r>
+      <w:proofErr w:type="gramStart"/>
+      <w:r>
+        <w:t>actually care</w:t>
+      </w:r>
+      <w:proofErr w:type="gramEnd"/>
+      <w:r>
+        <w:t xml:space="preserve"> about how you garden is positioned.</w:t>
+      </w:r>
+      <w:r>
+        <w:t>)</w:t>
+      </w:r>
+    </w:p>
+    <w:p>
+      <w:pPr>
+        <w:rPr>
+          <w:b/>
+          <w:bCs/>
+        </w:rPr>
+      </w:pPr>
+      <w:r>
+        <w:rPr>
+          <w:b/>
+          <w:bCs/>
+        </w:rPr>
+        <w:t xml:space="preserve">The card itself is excellent! If we continue down this path, we </w:t>
+      </w:r>
+      <w:proofErr w:type="gramStart"/>
+      <w:r>
+        <w:rPr>
+          <w:b/>
+          <w:bCs/>
+        </w:rPr>
+        <w:t>have the ability to</w:t>
+      </w:r>
+      <w:proofErr w:type="gramEnd"/>
+      <w:r>
+        <w:rPr>
+          <w:b/>
+          <w:bCs/>
+        </w:rPr>
+        <w:t xml:space="preserve"> make plant actions </w:t>
+      </w:r>
+      <w:r>
+        <w:rPr>
+          <w:b/>
+          <w:bCs/>
+        </w:rPr>
+        <w:t xml:space="preserve">“swap” within a player’s </w:t>
+      </w:r>
+      <w:proofErr w:type="spellStart"/>
+      <w:r>
+        <w:rPr>
+          <w:b/>
+          <w:bCs/>
+        </w:rPr>
+        <w:t>playspace</w:t>
+      </w:r>
+      <w:proofErr w:type="spellEnd"/>
+      <w:r>
+        <w:rPr>
+          <w:b/>
+          <w:bCs/>
+        </w:rPr>
+        <w:t xml:space="preserve">, in order to make payoff cards like this function properly! </w:t>
+      </w:r>
+    </w:p>
+    <w:p>
+      <w:pPr>
+        <w:rPr>
+          <w:b/>
+          <w:bCs/>
+        </w:rPr>
+      </w:pPr>
+      <w:r>
+        <w:rPr>
+          <w:b/>
+          <w:bCs/>
+        </w:rPr>
+        <w:t xml:space="preserve">There may be a bit of communication error w this, but I’ll draw up what I </w:t>
+      </w:r>
+      <w:proofErr w:type="spellStart"/>
+      <w:r>
+        <w:rPr>
+          <w:b/>
+          <w:bCs/>
+        </w:rPr>
+        <w:t>envison</w:t>
+      </w:r>
+      <w:proofErr w:type="spellEnd"/>
+      <w:r>
+        <w:rPr>
+          <w:b/>
+          <w:bCs/>
+        </w:rPr>
+        <w:t xml:space="preserve"> a </w:t>
+      </w:r>
+      <w:proofErr w:type="spellStart"/>
+      <w:r>
+        <w:rPr>
+          <w:b/>
+          <w:bCs/>
+        </w:rPr>
+        <w:t>playspace</w:t>
+      </w:r>
+      <w:proofErr w:type="spellEnd"/>
+      <w:r>
+        <w:rPr>
+          <w:b/>
+          <w:bCs/>
+        </w:rPr>
+        <w:t xml:space="preserve"> looking like after this weekend. </w:t>
+      </w:r>
+      <w:r>
+        <w:rPr>
+          <w:b/>
+          <w:bCs/>
+        </w:rPr>
+        <w:t>For now,</w:t>
+      </w:r>
+      <w:r>
+        <w:rPr>
+          <w:b/>
+          <w:bCs/>
+        </w:rPr>
+        <w:t xml:space="preserve"> </w:t>
+      </w:r>
+      <w:r>
+        <w:rPr>
+          <w:b/>
+          <w:bCs/>
+        </w:rPr>
+        <w:t xml:space="preserve">assume that this “power plant” is just a visual representation of “winning”, located in the shared hand. </w:t>
+      </w:r>
+      <w:r>
+        <w:rPr>
+          <w:b/>
+          <w:bCs/>
+        </w:rPr>
+        <w:t>But I do like the idea of “planting”/ soft sticking cards into specific configurations (in relation to each other), this is great!</w:t>
+      </w:r>
+    </w:p>
+    <w:p>
+      <w:r>
+        <w:lastRenderedPageBreak/>
         <w:t>Possible you win if card that says you win if this is the only card in your hand. (</w:t>
       </w:r>
       <w:r>
@@ -9036,6 +9287,74 @@
       </w:r>
       <w:r>
         <w:t>card list etc. thought it was still worth mentioning.</w:t>
+      </w:r>
+    </w:p>
+    <w:p>
+      <w:pPr>
+        <w:rPr>
+          <w:b/>
+          <w:bCs/>
+        </w:rPr>
+      </w:pPr>
+      <w:r>
+        <w:rPr>
+          <w:b/>
+          <w:bCs/>
+        </w:rPr>
+        <w:t xml:space="preserve">I’m still up in the air about alternate </w:t>
+      </w:r>
+      <w:proofErr w:type="spellStart"/>
+      <w:r>
+        <w:rPr>
+          <w:b/>
+          <w:bCs/>
+        </w:rPr>
+        <w:t>wincons</w:t>
+      </w:r>
+      <w:proofErr w:type="spellEnd"/>
+      <w:r>
+        <w:rPr>
+          <w:b/>
+          <w:bCs/>
+        </w:rPr>
+        <w:t xml:space="preserve">. If we stick to the </w:t>
+      </w:r>
+      <w:proofErr w:type="gramStart"/>
+      <w:r>
+        <w:rPr>
+          <w:b/>
+          <w:bCs/>
+        </w:rPr>
+        <w:t xml:space="preserve">main </w:t>
+      </w:r>
+      <w:r>
+        <w:rPr>
+          <w:b/>
+          <w:bCs/>
+        </w:rPr>
+        <w:t>focus</w:t>
+      </w:r>
+      <w:proofErr w:type="gramEnd"/>
+      <w:r>
+        <w:rPr>
+          <w:b/>
+          <w:bCs/>
+        </w:rPr>
+        <w:t xml:space="preserve"> of “buying” the main powerplant</w:t>
+      </w:r>
+      <w:r>
+        <w:rPr>
+          <w:b/>
+          <w:bCs/>
+        </w:rPr>
+        <w:t>, we can expand more towards game mechanics and keep the game simpler as a whole</w:t>
+      </w:r>
+      <w:r>
+        <w:rPr>
+          <w:b/>
+          <w:bCs/>
+        </w:rPr>
+        <w:t>.</w:t>
       </w:r>
     </w:p>
     <w:sectPr>
@@ -9501,11 +9820,11 @@
     </inkml:brush>
   </inkml:definitions>
   <inkml:trace contextRef="#ctx0" brushRef="#br0">697 1469 24575,'-1'-1'0,"1"0"0,-1-1 0,1 1 0,-1 0 0,0 0 0,1 0 0,-1-1 0,0 1 0,0 0 0,0 0 0,0 0 0,0 0 0,0 0 0,0 1 0,0-1 0,0 0 0,0 0 0,-2 0 0,-30-16 0,19 10 0,-13-9 0,-2 2 0,-54-20 0,42 11 0,-4 0 0,26 17 0,0 1 0,0 1 0,-1 0 0,1 2 0,-21-1 0,35 3 0,1 0 0,0 0 0,-1 0 0,1 1 0,-1 0 0,1 0 0,0 0 0,-1 0 0,1 1 0,0 0 0,0 0 0,0 0 0,0 0 0,0 0 0,1 1 0,-1 0 0,1 0 0,-1 0 0,1 0 0,0 0 0,0 1 0,1-1 0,-1 1 0,1 0 0,0-1 0,0 1 0,-3 9 0,-1 2 0,1 0 0,1 0 0,1 1 0,0 0 0,-1 26 0,4-39 0,-1 0 0,1 0 0,1 0 0,-1 0 0,0 0 0,1 0 0,-1 0 0,1 0 0,0 0 0,0 0 0,0 0 0,1 0 0,-1 0 0,0-1 0,1 1 0,0-1 0,0 1 0,0-1 0,0 1 0,0-1 0,0 0 0,1 0 0,-1 0 0,1 0 0,-1-1 0,1 1 0,0-1 0,-1 1 0,1-1 0,0 0 0,0 0 0,0 0 0,0-1 0,0 1 0,5 0 0,-7-1 0,42 10 0,-42-10 0,0 0 0,0 1 0,0-1 0,0 1 0,-1-1 0,1 1 0,0-1 0,0 1 0,-1 0 0,1-1 0,0 1 0,-1 0 0,1 0 0,-1-1 0,1 1 0,-1 0 0,1 0 0,-1 0 0,0 0 0,1 0 0,-1 0 0,0 0 0,0 0 0,1-1 0,-1 1 0,0 0 0,0 0 0,0 0 0,0 0 0,-1 0 0,1 0 0,0 0 0,0 0 0,0 0 0,-1 0 0,1 0 0,0 0 0,-1 0 0,1-1 0,-1 1 0,1 0 0,-1 0 0,0 0 0,-86 130 0,46-73 0,14-12 0,1 1 0,-27 71 0,31-57 0,21-56 0,-1 1 0,1-1 0,0 1 0,0 0 0,1-1 0,0 1 0,0 0 0,0-1 0,2 8 0,0-10 0,0 1 0,1-1 0,-1 0 0,1 0 0,0 0 0,0 0 0,0-1 0,1 1 0,-1-1 0,1 0 0,-1 0 0,1 0 0,0 0 0,0-1 0,-1 1 0,1-1 0,0 0 0,8 1 0,-6-1 0,0 1 0,0 0 0,0 1 0,0-1 0,0 1 0,11 7 0,-15-7 0,1 0 0,-1 1 0,1-1 0,-1 0 0,0 1 0,0 0 0,-1 0 0,1-1 0,-1 1 0,0 0 0,0 0 0,0 0 0,0 0 0,-1 0 0,1 5 0,-4 71 0,1-44 0,-1 12 0,1-32 0,0 1 0,2 0 0,0-1 0,1 1 0,0 0 0,1-1 0,9 32 0,-9-44 0,0-1 0,0 0 0,0 0 0,0 0 0,1 0 0,-1 0 0,1 0 0,0-1 0,0 1 0,0-1 0,0 0 0,0 1 0,6 1 0,53 20 0,-51-21 0,0 0 0,0 1 0,-1 1 0,15 8 0,-16-7 0,1 0 0,0-1 0,0 0 0,1-1 0,-1 0 0,1 0 0,0-1 0,19 2 0,2-1 0,54-3 0,11 1 0,-85 0 0,-1 0 0,1 1 0,-1 0 0,0 1 0,0 1 0,18 9 0,-19-9 0,0 0 0,0 0 0,0-1 0,1-1 0,0 0 0,0 0 0,18 2 0,-13-6 0,0 0 0,0 0 0,1-2 0,-1 0 0,30-11 0,-28 8 0,0 1 0,0 1 0,0 0 0,26-1 0,-33 4 0,0 1 0,1-1 0,-1 2 0,0 0 0,1 0 0,-1 1 0,0 0 0,0 1 0,0 0 0,0 1 0,18 9 0,-12-6 0,0 0 0,1-1 0,-1-1 0,1-1 0,30 3 0,-44-6 0,39 3 0,0-2 0,63-4 0,-54 0 0,54 4 0,-97 0 0,-1 0 0,1 1 0,0 0 0,-1 0 0,1 0 0,-1 2 0,0-1 0,0 1 0,10 7 0,-10-5 0,1-2 0,0 1 0,0-1 0,1 0 0,-1-1 0,1 0 0,12 2 0,-5-3 0,0-1 0,0 0 0,0-2 0,31-2 0,-39 1 0,0 0 0,0-1 0,-1 0 0,1 0 0,-1-1 0,1 0 0,-1-1 0,0 0 0,-1 0 0,1 0 0,7-7 0,-2 2 0,0 1 0,1 0 0,0 0 0,16-5 0,30-17 0,-15 5 0,-33 20 0,-1-1 0,1-1 0,-1 0 0,-1 0 0,1-1 0,-1 0 0,14-16 0,13-11 0,-30 30 0,0 0 0,-1-1 0,1 0 0,8-12 0,12-21 0,-2-2 0,-1 0 0,26-66 0,-31 65 0,-14 32 0,0-1 0,-1 1 0,0-1 0,0 1 0,-1-1 0,0 0 0,1-20 0,-3 25 0,0-15 0,0-1 0,-1 0 0,-6-42 0,4 58 0,1 0 0,-1 0 0,0 0 0,0 0 0,-1 0 0,0 0 0,0 1 0,0-1 0,0 1 0,-1 0 0,0 0 0,0 0 0,-1 1 0,1-1 0,-1 1 0,0 0 0,0 0 0,-7-3 0,-90-67 0,57 44 0,-18-9 0,48 31 0,1 0 0,1-2 0,-1 1 0,-13-15 0,-17-11 0,42 34 0,0-1 0,-1 0 0,2 1 0,-1-1 0,0 0 0,0 0 0,0 0 0,1 0 0,-1-1 0,1 1 0,0 0 0,0 0 0,0-1 0,0 1 0,0-1 0,0 1 0,0-1 0,1 0 0,0 1 0,-1-1 0,1 1 0,0-1 0,0 0 0,0 1 0,1-1 0,-1 1 0,1-1 0,-1 0 0,1 1 0,1-3 0,3-9 0,2 1 0,-1 1 0,2-1 0,13-17 0,6-12 0,46-110 0,-68 141 0,-1-1 0,0 1 0,0-1 0,-1 0 0,0 0 0,-1-1 0,-1 1 0,0 0 0,-1-1 0,0 1 0,-1 0 0,0-1 0,-5-20 0,5 31 0,-1 0 0,1 0 0,-1 0 0,0 0 0,1 0 0,-1 0 0,0 0 0,0 1 0,0-1 0,0 1 0,-1-1 0,1 1 0,0 0 0,0 0 0,-1 0 0,1 0 0,-1 0 0,1 0 0,-1 1 0,1-1 0,-1 1 0,-4 0 0,-67 1 0,51 1 0,-59 10 0,73-9 0,0-1 0,-1 0 0,1 0 0,-1-1 0,1 0 0,-1 0 0,0-1 0,0-1 0,1 0 0,-1 0 0,1-1 0,-1 0 0,1 0 0,0-1 0,-13-6 0,-30-21 0,41 22 0,0 1 0,-1 0 0,0 0 0,0 1 0,-1 1 0,0 0 0,0 1 0,0 1 0,0-1 0,-1 2 0,-15-1 0,19 2 0,0 1 0,0 0 0,1 0 0,-1 1 0,0 1 0,1 0 0,-1 0 0,1 0 0,0 1 0,0 1 0,-17 8 0,12-5 0,-1 0 0,0-1 0,0-1 0,-21 4 0,23-6 0,1 0 0,0 1 0,-1 0 0,1 1 0,1 0 0,-1 1 0,-15 10 0,21-12 0,0 0 0,0 0 0,-1-1 0,1 0 0,-1-1 0,-11 4 0,13-5 0,1 0 0,-1 0 0,1 0 0,0 1 0,0 0 0,0 0 0,0 0 0,0 0 0,0 0 0,0 1 0,1 0 0,-1 0 0,1 0 0,0 0 0,0 0 0,0 1 0,-5 7 0,5-5 0,0 0 0,-1-1 0,0 1 0,-1 0 0,1-1 0,-1 0 0,0 0 0,0-1 0,0 1 0,-1-1 0,1 0 0,-1-1 0,0 1 0,-1-1 0,1 0 0,0-1 0,-1 1 0,-12 2 0,10-2 0,-1 1 0,2 0 0,-1 0 0,-15 11 0,17-10 0,-1 0 0,1-1 0,-1 0 0,0 0 0,0-1 0,0 0 0,-12 3 0,-28-1 0,-1-2 0,-81-6 0,30 1 0,81 2-1365</inkml:trace>
-  <inkml:trace contextRef="#ctx0" brushRef="#br0" timeOffset="1115.17">720 1446 24575,'0'-686'0,"1"676"0,0 0 0,1 0 0,0 0 0,0 1 0,1-1 0,1 1 0,-1 0 0,10-17 0,-2 7 0,1 0 0,28-33 0,-30 41 0,1 0 0,0 0 0,1 1 0,0 1 0,16-10 0,-23 16 0,-1 0 0,1 0 0,0 1 0,1 0 0,-1 0 0,0 0 0,1 0 0,-1 1 0,1 0 0,-1 0 0,1 1 0,-1-1 0,1 1 0,-1 1 0,1-1 0,0 1 0,7 1 0,-11-1 0,0 0 0,0 0 0,0 1 0,0-1 0,0 0 0,-1 1 0,1-1 0,0 1 0,-1-1 0,1 1 0,-1 0 0,0 0 0,1 0 0,-1 0 0,0 0 0,0 0 0,0 0 0,-1 0 0,1 0 0,0 0 0,-1 0 0,1 1 0,-1-1 0,0 3 0,0 65 0,-1-37 0,11 36 0,-6-54 0,-1 0 0,-1 0 0,0 28 0,-2-38 0,0-1 0,-1 0 0,0 1 0,0-1 0,0 0 0,0 1 0,-1-1 0,1 0 0,-1 0 0,0 0 0,0 0 0,-1 0 0,1-1 0,-1 1 0,0-1 0,0 0 0,-5 5 0,-8 6 0,0 0 0,2 0 0,-1 2 0,2 0 0,0 0 0,1 2 0,1-1 0,-15 32 0,-72 162 0,81-178 0,14-27 0,-1 0 0,1 0 0,0 1 0,1-1 0,-1 1 0,1 0 0,-1 8 0,-18 95-1365,19-93-5461</inkml:trace>
+  <inkml:trace contextRef="#ctx0" brushRef="#br0" timeOffset="1115.16">720 1446 24575,'0'-686'0,"1"676"0,0 0 0,1 0 0,0 0 0,0 1 0,1-1 0,1 1 0,-1 0 0,10-17 0,-2 7 0,1 0 0,28-33 0,-30 41 0,1 0 0,0 0 0,1 1 0,0 1 0,16-10 0,-23 16 0,-1 0 0,1 0 0,0 1 0,1 0 0,-1 0 0,0 0 0,1 0 0,-1 1 0,1 0 0,-1 0 0,1 1 0,-1-1 0,1 1 0,-1 1 0,1-1 0,0 1 0,7 1 0,-11-1 0,0 0 0,0 0 0,0 1 0,0-1 0,0 0 0,-1 1 0,1-1 0,0 1 0,-1-1 0,1 1 0,-1 0 0,0 0 0,1 0 0,-1 0 0,0 0 0,0 0 0,0 0 0,-1 0 0,1 0 0,0 0 0,-1 0 0,1 1 0,-1-1 0,0 3 0,0 65 0,-1-37 0,11 36 0,-6-54 0,-1 0 0,-1 0 0,0 28 0,-2-38 0,0-1 0,-1 0 0,0 1 0,0-1 0,0 0 0,0 1 0,-1-1 0,1 0 0,-1 0 0,0 0 0,0 0 0,-1 0 0,1-1 0,-1 1 0,0-1 0,0 0 0,-5 5 0,-8 6 0,0 0 0,2 0 0,-1 2 0,2 0 0,0 0 0,1 2 0,1-1 0,-15 32 0,-72 162 0,81-178 0,14-27 0,-1 0 0,1 0 0,0 1 0,1-1 0,-1 1 0,1 0 0,-1 8 0,-18 95-1365,19-93-5461</inkml:trace>
   <inkml:trace contextRef="#ctx0" brushRef="#br0" timeOffset="3016.26">698 1953 24575,'12'0'0,"0"1"0,0 1 0,0-1 0,0 2 0,0 0 0,-1 0 0,1 1 0,-1 1 0,0 0 0,11 6 0,-19-9 0,0-1 0,-1 1 0,1 0 0,0 0 0,-1 0 0,1 1 0,-1-1 0,0 0 0,1 1 0,-1 0 0,-1 0 0,1-1 0,0 1 0,-1 0 0,1 0 0,-1 0 0,0 1 0,0-1 0,0 0 0,0 0 0,-1 1 0,1-1 0,-1 0 0,0 1 0,0-1 0,0 0 0,0 1 0,-1-1 0,0 0 0,1 1 0,-1-1 0,0 0 0,0 0 0,-1 0 0,1 0 0,-1 0 0,1 0 0,-1 0 0,0 0 0,-3 2 0,2 1 0,0 0 0,-1 0 0,0-1 0,0 1 0,0-1 0,-1 0 0,0 0 0,0-1 0,0 1 0,-1-1 0,1 0 0,-1-1 0,0 1 0,0-1 0,0 0 0,0-1 0,-1 1 0,1-1 0,-1-1 0,0 1 0,1-1 0,-1 0 0,-9 0 0,2-1 0,0 0 0,0 0 0,0-1 0,0-1 0,-27-7 0,37 8 0,0-1 0,0 1 0,1 0 0,-1-1 0,1 0 0,0 0 0,-1 0 0,1-1 0,0 1 0,0-1 0,0 1 0,0-1 0,1 0 0,-1 0 0,1 0 0,0 0 0,0-1 0,0 1 0,0-1 0,1 1 0,-1-1 0,1 0 0,0 1 0,0-1 0,0 0 0,0-4 0,-1-16 0,0 0 0,2 0 0,4-31 0,-3 45 0,0 1 0,1-1 0,1 0 0,-1 1 0,2 0 0,-1 0 0,1 0 0,0 0 0,1 0 0,0 1 0,6-8 0,-5 12-136,-1-1-1,1 1 1,0 0-1,0 1 1,0 0-1,0 0 1,0 0-1,1 0 0,12-2 1,-4 1-6690</inkml:trace>
   <inkml:trace contextRef="#ctx0" brushRef="#br0" timeOffset="4119.25">1691 1688 24575,'-8'-1'0,"1"2"0,-1-1 0,1 1 0,-1 0 0,1 1 0,0 0 0,-1 0 0,1 0 0,0 1 0,-9 5 0,4 0 0,0 1 0,1 0 0,0 0 0,-15 18 0,-9 13 0,-47 69 0,65-84 0,8-11 0,2-1 0,0 1 0,0 0 0,2 1 0,-1 0 0,2 0 0,0 0 0,1 0 0,0 1 0,2-1 0,-1 30 0,3-42 0,-1 0 0,1 0 0,0 0 0,0 0 0,0 0 0,0 0 0,0 0 0,1-1 0,-1 1 0,1-1 0,0 1 0,0-1 0,0 1 0,0-1 0,0 0 0,0 0 0,1 0 0,-1 0 0,1-1 0,-1 1 0,1-1 0,0 1 0,-1-1 0,1 0 0,0 0 0,0 0 0,0 0 0,0-1 0,5 1 0,11 2 0,0 0 0,-1-2 0,29-1 0,-38 0 0,-1 0 0,0 0 0,0-1 0,0 0 0,0 0 0,0 0 0,-1-1 0,1-1 0,0 1 0,-1-1 0,0-1 0,0 1 0,0-1 0,0 0 0,0-1 0,-1 0 0,0 0 0,0 0 0,0-1 0,0 0 0,-1 0 0,0 0 0,-1 0 0,8-14 0,-7 10 0,0 0 0,0-1 0,-1 1 0,-1-1 0,0 0 0,0 0 0,-1 0 0,1-18 0,-2 0 0,-1-1 0,-5-31 0,5 57-57,-1 0 0,1 0 1,-1 0-1,0 1 0,-1-1 0,1 0 0,-1 1 0,1-1 0,-1 0 0,0 1 0,-1 0 1,1-1-1,0 1 0,-1 0 0,0 0 0,1 1 0,-1-1 0,-1 1 0,1-1 1,0 1-1,0 0 0,-1 0 0,-3-2 0,-6-2-6769</inkml:trace>
   <inkml:trace contextRef="#ctx0" brushRef="#br0" timeOffset="7348.36">542 2371 24575,'9'1'0,"0"0"0,0 0 0,0 1 0,-1 0 0,1 0 0,-1 1 0,1 1 0,-1-1 0,0 1 0,0 0 0,-1 1 0,10 7 0,-5-4 0,1 0 0,0-1 0,18 7 0,-20-11 0,0 0 0,0-1 0,0 0 0,1-1 0,-1 0 0,0-1 0,1 0 0,-1-1 0,0 0 0,0-1 0,1 0 0,-1-1 0,-1 0 0,1 0 0,0-2 0,-1 1 0,0-1 0,0-1 0,0 1 0,10-10 0,-20 16 0,0 0 0,-1 0 0,1 0 0,0 0 0,0 0 0,-1 0 0,1 0 0,0 0 0,0 0 0,0 0 0,0 0 0,0 0 0,1 0 0,-1 0 0,0 0 0,0 0 0,1-1 0,-1 1 0,0 0 0,1 0 0,-1 0 0,1 0 0,-1 0 0,1 0 0,0-1 0,-1 1 0,1 0 0,0 0 0,-1-1 0,1 1 0,0-1 0,0 1 0,0-1 0,1 2 0,40 29 0,-30-23 0,13 9 0,1-2 0,0 0 0,29 10 0,-2 0 0,-45-22 0,0 0 0,1 0 0,-1-1 0,1 1 0,-1-2 0,1 1 0,-1-2 0,1 1 0,9-1 0,81-12 0,-73 7 0,51-2 0,-51 8 0,0 1 0,-1 2 0,1 0 0,-1 2 0,34 12 0,-52-17 0,0 0 0,0 0 0,0-1 0,0 0 0,0 0 0,0-1 0,0 0 0,0 0 0,0-1 0,0 0 0,0 0 0,-1 0 0,9-5 0,-4 3 0,1 0 0,-1 0 0,19-2 0,-15 4 0,-1 0 0,1-1 0,0-1 0,-1-1 0,0 0 0,0 0 0,14-9 0,-25 13 0,0-1 0,0 0 0,0 0 0,0 0 0,0 0 0,0 0 0,0-1 0,0 1 0,-1-1 0,1 0 0,-1 0 0,0 0 0,0 0 0,0 0 0,0 0 0,-1 0 0,1-1 0,-1 1 0,0-1 0,0 1 0,0-1 0,0 1 0,-1-1 0,0 0 0,1 1 0,-1-1 0,0 0 0,-1 1 0,1-1 0,-1 0 0,0 1 0,1-1 0,-2 1 0,0-5 0,0 5 0,0-1 0,0 1 0,0 0 0,0 0 0,0 0 0,0 0 0,-1 0 0,0 0 0,1 0 0,-1 1 0,0 0 0,0-1 0,-1 1 0,1 0 0,0 1 0,-1-1 0,1 0 0,-1 1 0,1 0 0,-1 0 0,0 0 0,-5-1 0,-9 1 0,0-1 0,-1 2 0,-29 3 0,3 0 0,-51-1 0,-140-4 0,225 0 0,0-1 0,-1 1 0,1-2 0,-19-7 0,20 6 0,0 1 0,-1 1 0,1 0 0,-1 0 0,-17-2 0,-36 2 0,-92 8 0,90 5 0,47-5 0,-1-2 0,-30 1 0,16-5 0,0-2 0,-52-10 0,80 12 0,-33-4-36,0 3-1,-67 2 1,56 2-1220</inkml:trace>
-  <inkml:trace contextRef="#ctx0" brushRef="#br0" timeOffset="10143.96">720 406 24575,'8'1'0,"-1"0"0,1 0 0,-1 1 0,0 0 0,0 0 0,0 1 0,13 7 0,-11-6 0,-1-1 0,1 1 0,-1-1 0,1 0 0,11 1 0,-5-1 28,1 0 0,-1 2-1,1 0 1,-1 0-1,20 11 1,15 6-1559,-36-17-5295</inkml:trace>
+  <inkml:trace contextRef="#ctx0" brushRef="#br0" timeOffset="10143.95">720 406 24575,'8'1'0,"-1"0"0,1 0 0,-1 1 0,0 0 0,0 0 0,0 1 0,13 7 0,-11-6 0,-1-1 0,1 1 0,-1-1 0,1 0 0,11 1 0,-5-1 28,1 0 0,-1 2-1,1 0 1,-1 0-1,20 11 1,15 6-1559,-36-17-5295</inkml:trace>
   <inkml:trace contextRef="#ctx0" brushRef="#br0" timeOffset="13534.6">720 319 24575,'1'-1'0,"1"1"0,-1-1 0,0 0 0,1 1 0,-1-1 0,0 0 0,0 0 0,0 1 0,0-1 0,0 0 0,0 0 0,0 0 0,0 0 0,0-1 0,0 1 0,-1 0 0,2-3 0,15-29 0,-10 20 0,86-135 0,-82 121 0,-11 23 0,1 0 0,0 1 0,0 0 0,0-1 0,1 1 0,-1 0 0,1-1 0,-1 1 0,1 0 0,0 0 0,0 0 0,1 0 0,-1 1 0,0-1 0,1 1 0,5-5 0,-7 7 0,0 1 0,0-1 0,0 0 0,0 1 0,0-1 0,0 1 0,0-1 0,0 1 0,-1-1 0,1 1 0,0 0 0,0-1 0,-1 1 0,1 0 0,0 0 0,-1 0 0,1-1 0,-1 1 0,1 0 0,-1 0 0,0 0 0,1 0 0,-1 1 0,13 30 0,-11-25 0,-1-5 0,-1 0 0,1 0 0,-1 0 0,1 0 0,0-1 0,0 1 0,0 0 0,0 0 0,0-1 0,0 1 0,0 0 0,1-1 0,-1 1 0,1-1 0,-1 0 0,1 1 0,-1-1 0,1 0 0,0 0 0,0 0 0,-1 0 0,1 0 0,0-1 0,0 1 0,0 0 0,0-1 0,0 0 0,0 1 0,0-1 0,0 0 0,0 0 0,0 0 0,0 0 0,0 0 0,0-1 0,3 0 0,4-2 0,1-2 0,-1 1 0,0-1 0,0-1 0,-1 1 0,9-8 0,14-8 0,-6 0 0,-21 18 0,-1 0 0,1-1 0,0 1 0,0 0 0,0 1 0,0-1 0,0 1 0,1 0 0,7-3 0,-11 5 0,0 0 0,0 1 0,-1-1 0,1 1 0,0-1 0,0 1 0,0-1 0,0 1 0,-1 0 0,1-1 0,0 1 0,0 0 0,-1-1 0,1 1 0,-1 0 0,1 0 0,-1 0 0,1 0 0,-1 0 0,1 0 0,-1-1 0,0 1 0,1 0 0,-1 0 0,0 0 0,0 0 0,0 0 0,0 0 0,0 0 0,0 2 0,2 36 0,-2-34 0,-1 17 0,1-15 0,-1 0 0,2 1 0,-1-1 0,1 0 0,0 1 0,0-1 0,3 8 0,-3-13 0,0 0 0,0 0 0,1 0 0,-1 0 0,1 0 0,-1 0 0,1 0 0,0 0 0,0-1 0,0 1 0,0-1 0,0 0 0,0 1 0,0-1 0,0 0 0,0 0 0,1 0 0,-1 0 0,0-1 0,1 1 0,-1-1 0,1 1 0,-1-1 0,1 0 0,3 0 0,1 0 0,-1-1 0,0 0 0,0 0 0,0 0 0,0-1 0,0 0 0,0 0 0,0 0 0,0-1 0,-1 0 0,7-3 0,-7 2 0,0 1 0,1 0 0,-1 1 0,1-1 0,0 1 0,0 0 0,0 1 0,0-1 0,0 1 0,9 0 0,-14 1 0,-1 0 0,1 0 0,-1 1 0,1-1 0,0 0 0,-1 1 0,1-1 0,-1 0 0,1 1 0,-1-1 0,1 1 0,-1-1 0,0 1 0,1-1 0,-1 1 0,1-1 0,-1 1 0,0-1 0,1 1 0,-1 0 0,0-1 0,0 1 0,0 0 0,1-1 0,-1 1 0,0 0 0,0-1 0,0 1 0,0 0 0,0-1 0,0 1 0,0-1 0,0 1 0,-1 0 0,1-1 0,0 1 0,0 0 0,0-1 0,-1 1 0,1-1 0,-1 2 0,-12 35 0,10-30 0,-3 8 0,-1 0 0,-1 0 0,0 0 0,-1-1 0,-20 24 0,-63 57 0,62-65 0,17-19-64,0-1 0,-1 0 0,0-2 0,0 1 1,-23 8-1,18-7-918,6-4-5844</inkml:trace>
   <inkml:trace contextRef="#ctx0" brushRef="#br0" timeOffset="14172.02">874 273 24575,'0'0'-8191</inkml:trace>
   <inkml:trace contextRef="#ctx0" brushRef="#br0" timeOffset="14579.06">1028 295 24575</inkml:trace>

</xml_diff>